<commit_message>
merged Konzept.docx and ...doc
</commit_message>
<xml_diff>
--- a/Konzept_App.docx
+++ b/Konzept_App.docx
@@ -7,39 +7,503 @@
         <w:pStyle w:val="Titel"/>
         <w:jc w:val="center"/>
       </w:pPr>
-      <w:r>
-        <w:t>Konzept</w:t>
-      </w:r>
     </w:p>
     <w:p>
       <w:pPr>
+        <w:pStyle w:val="Titel"/>
+        <w:jc w:val="center"/>
+      </w:pPr>
+    </w:p>
+    <w:p>
+      <w:pPr>
+        <w:pStyle w:val="Titel"/>
+        <w:jc w:val="center"/>
+      </w:pPr>
+    </w:p>
+    <w:p>
+      <w:pPr>
+        <w:pStyle w:val="Titel"/>
+        <w:jc w:val="center"/>
+      </w:pPr>
+    </w:p>
+    <w:p>
+      <w:pPr>
+        <w:pStyle w:val="Titel"/>
+        <w:jc w:val="center"/>
+      </w:pPr>
+    </w:p>
+    <w:p>
+      <w:pPr>
+        <w:pStyle w:val="Titel"/>
+        <w:jc w:val="center"/>
+      </w:pPr>
+    </w:p>
+    <w:p>
+      <w:pPr>
+        <w:pStyle w:val="Titel"/>
+        <w:jc w:val="center"/>
+      </w:pPr>
+    </w:p>
+    <w:p>
+      <w:pPr>
+        <w:pStyle w:val="Titel"/>
+        <w:jc w:val="center"/>
+      </w:pPr>
+      <w:r>
+        <w:t>Konzept</w:t>
+      </w:r>
+    </w:p>
+    <w:p>
+      <w:pPr>
         <w:pStyle w:val="Untertitel"/>
         <w:jc w:val="center"/>
       </w:pPr>
       <w:r>
         <w:t>Für die App Großstadtjungle²</w:t>
       </w:r>
+      <w:r>
+        <w:br w:type="page"/>
+      </w:r>
+      <w:bookmarkStart w:id="0" w:name="_GoBack"/>
+      <w:bookmarkEnd w:id="0"/>
+    </w:p>
+    <w:sdt>
+      <w:sdtPr>
+        <w:id w:val="-586922485"/>
+        <w:docPartObj>
+          <w:docPartGallery w:val="Table of Contents"/>
+          <w:docPartUnique/>
+        </w:docPartObj>
+      </w:sdtPr>
+      <w:sdtEndPr>
+        <w:rPr>
+          <w:rFonts w:asciiTheme="minorHAnsi" w:eastAsiaTheme="minorEastAsia" w:hAnsiTheme="minorHAnsi" w:cstheme="minorBidi"/>
+          <w:smallCaps w:val="0"/>
+          <w:color w:val="auto"/>
+          <w:sz w:val="22"/>
+          <w:szCs w:val="22"/>
+        </w:rPr>
+      </w:sdtEndPr>
+      <w:sdtContent>
+        <w:p>
+          <w:pPr>
+            <w:pStyle w:val="Inhaltsverzeichnisberschrift"/>
+            <w:numPr>
+              <w:ilvl w:val="0"/>
+              <w:numId w:val="0"/>
+            </w:numPr>
+            <w:ind w:left="432" w:hanging="432"/>
+          </w:pPr>
+          <w:r>
+            <w:t>Inhalt</w:t>
+          </w:r>
+        </w:p>
+        <w:p>
+          <w:pPr>
+            <w:pStyle w:val="Verzeichnis1"/>
+            <w:tabs>
+              <w:tab w:val="left" w:pos="440"/>
+              <w:tab w:val="right" w:leader="dot" w:pos="9062"/>
+            </w:tabs>
+            <w:rPr>
+              <w:noProof/>
+              <w:lang w:eastAsia="de-DE"/>
+            </w:rPr>
+          </w:pPr>
+          <w:r>
+            <w:fldChar w:fldCharType="begin"/>
+          </w:r>
+          <w:r>
+            <w:instrText xml:space="preserve"> TOC \o "1-3" \h \z \u </w:instrText>
+          </w:r>
+          <w:r>
+            <w:fldChar w:fldCharType="separate"/>
+          </w:r>
+          <w:hyperlink w:anchor="_Toc389027414" w:history="1">
+            <w:r>
+              <w:rPr>
+                <w:rStyle w:val="Hyperlink"/>
+                <w:noProof/>
+              </w:rPr>
+              <w:t>1</w:t>
+            </w:r>
+            <w:r>
+              <w:rPr>
+                <w:noProof/>
+                <w:lang w:eastAsia="de-DE"/>
+              </w:rPr>
+              <w:tab/>
+            </w:r>
+            <w:r>
+              <w:rPr>
+                <w:rStyle w:val="Hyperlink"/>
+                <w:noProof/>
+              </w:rPr>
+              <w:t>Einleitung</w:t>
+            </w:r>
+            <w:r>
+              <w:rPr>
+                <w:noProof/>
+                <w:webHidden/>
+              </w:rPr>
+              <w:tab/>
+            </w:r>
+            <w:r>
+              <w:rPr>
+                <w:noProof/>
+                <w:webHidden/>
+              </w:rPr>
+              <w:fldChar w:fldCharType="begin"/>
+            </w:r>
+            <w:r>
+              <w:rPr>
+                <w:noProof/>
+                <w:webHidden/>
+              </w:rPr>
+              <w:instrText xml:space="preserve"> PAGEREF _Toc389027414 \h </w:instrText>
+            </w:r>
+            <w:r>
+              <w:rPr>
+                <w:noProof/>
+                <w:webHidden/>
+              </w:rPr>
+            </w:r>
+            <w:r>
+              <w:rPr>
+                <w:noProof/>
+                <w:webHidden/>
+              </w:rPr>
+              <w:fldChar w:fldCharType="separate"/>
+            </w:r>
+            <w:r>
+              <w:rPr>
+                <w:noProof/>
+                <w:webHidden/>
+              </w:rPr>
+              <w:t>3</w:t>
+            </w:r>
+            <w:r>
+              <w:rPr>
+                <w:noProof/>
+                <w:webHidden/>
+              </w:rPr>
+              <w:fldChar w:fldCharType="end"/>
+            </w:r>
+          </w:hyperlink>
+        </w:p>
+        <w:p>
+          <w:pPr>
+            <w:pStyle w:val="Verzeichnis1"/>
+            <w:tabs>
+              <w:tab w:val="left" w:pos="440"/>
+              <w:tab w:val="right" w:leader="dot" w:pos="9062"/>
+            </w:tabs>
+            <w:rPr>
+              <w:noProof/>
+              <w:lang w:eastAsia="de-DE"/>
+            </w:rPr>
+          </w:pPr>
+          <w:hyperlink w:anchor="_Toc389027415" w:history="1">
+            <w:r>
+              <w:rPr>
+                <w:rStyle w:val="Hyperlink"/>
+                <w:noProof/>
+              </w:rPr>
+              <w:t>2</w:t>
+            </w:r>
+            <w:r>
+              <w:rPr>
+                <w:noProof/>
+                <w:lang w:eastAsia="de-DE"/>
+              </w:rPr>
+              <w:tab/>
+            </w:r>
+            <w:r>
+              <w:rPr>
+                <w:rStyle w:val="Hyperlink"/>
+                <w:noProof/>
+              </w:rPr>
+              <w:t>Software</w:t>
+            </w:r>
+            <w:r>
+              <w:rPr>
+                <w:noProof/>
+                <w:webHidden/>
+              </w:rPr>
+              <w:tab/>
+            </w:r>
+            <w:r>
+              <w:rPr>
+                <w:noProof/>
+                <w:webHidden/>
+              </w:rPr>
+              <w:fldChar w:fldCharType="begin"/>
+            </w:r>
+            <w:r>
+              <w:rPr>
+                <w:noProof/>
+                <w:webHidden/>
+              </w:rPr>
+              <w:instrText xml:space="preserve"> PAGEREF _Toc389027415 \h </w:instrText>
+            </w:r>
+            <w:r>
+              <w:rPr>
+                <w:noProof/>
+                <w:webHidden/>
+              </w:rPr>
+            </w:r>
+            <w:r>
+              <w:rPr>
+                <w:noProof/>
+                <w:webHidden/>
+              </w:rPr>
+              <w:fldChar w:fldCharType="separate"/>
+            </w:r>
+            <w:r>
+              <w:rPr>
+                <w:noProof/>
+                <w:webHidden/>
+              </w:rPr>
+              <w:t>3</w:t>
+            </w:r>
+            <w:r>
+              <w:rPr>
+                <w:noProof/>
+                <w:webHidden/>
+              </w:rPr>
+              <w:fldChar w:fldCharType="end"/>
+            </w:r>
+          </w:hyperlink>
+        </w:p>
+        <w:p>
+          <w:pPr>
+            <w:pStyle w:val="Verzeichnis2"/>
+            <w:tabs>
+              <w:tab w:val="left" w:pos="880"/>
+              <w:tab w:val="right" w:leader="dot" w:pos="9062"/>
+            </w:tabs>
+            <w:rPr>
+              <w:noProof/>
+              <w:lang w:eastAsia="de-DE"/>
+            </w:rPr>
+          </w:pPr>
+          <w:hyperlink w:anchor="_Toc389027416" w:history="1">
+            <w:r>
+              <w:rPr>
+                <w:rStyle w:val="Hyperlink"/>
+                <w:noProof/>
+              </w:rPr>
+              <w:t>2.1</w:t>
+            </w:r>
+            <w:r>
+              <w:rPr>
+                <w:noProof/>
+                <w:lang w:eastAsia="de-DE"/>
+              </w:rPr>
+              <w:tab/>
+            </w:r>
+            <w:r>
+              <w:rPr>
+                <w:rStyle w:val="Hyperlink"/>
+                <w:noProof/>
+              </w:rPr>
+              <w:t>Appentwicklung mit PhoneGap</w:t>
+            </w:r>
+            <w:r>
+              <w:rPr>
+                <w:noProof/>
+                <w:webHidden/>
+              </w:rPr>
+              <w:tab/>
+            </w:r>
+            <w:r>
+              <w:rPr>
+                <w:noProof/>
+                <w:webHidden/>
+              </w:rPr>
+              <w:fldChar w:fldCharType="begin"/>
+            </w:r>
+            <w:r>
+              <w:rPr>
+                <w:noProof/>
+                <w:webHidden/>
+              </w:rPr>
+              <w:instrText xml:space="preserve"> PAGEREF _Toc389027416 \h </w:instrText>
+            </w:r>
+            <w:r>
+              <w:rPr>
+                <w:noProof/>
+                <w:webHidden/>
+              </w:rPr>
+            </w:r>
+            <w:r>
+              <w:rPr>
+                <w:noProof/>
+                <w:webHidden/>
+              </w:rPr>
+              <w:fldChar w:fldCharType="separate"/>
+            </w:r>
+            <w:r>
+              <w:rPr>
+                <w:noProof/>
+                <w:webHidden/>
+              </w:rPr>
+              <w:t>3</w:t>
+            </w:r>
+            <w:r>
+              <w:rPr>
+                <w:noProof/>
+                <w:webHidden/>
+              </w:rPr>
+              <w:fldChar w:fldCharType="end"/>
+            </w:r>
+          </w:hyperlink>
+        </w:p>
+        <w:p>
+          <w:pPr>
+            <w:pStyle w:val="Verzeichnis2"/>
+            <w:tabs>
+              <w:tab w:val="left" w:pos="880"/>
+              <w:tab w:val="right" w:leader="dot" w:pos="9062"/>
+            </w:tabs>
+            <w:rPr>
+              <w:noProof/>
+              <w:lang w:eastAsia="de-DE"/>
+            </w:rPr>
+          </w:pPr>
+          <w:hyperlink w:anchor="_Toc389027417" w:history="1">
+            <w:r>
+              <w:rPr>
+                <w:rStyle w:val="Hyperlink"/>
+                <w:noProof/>
+              </w:rPr>
+              <w:t>1.1</w:t>
+            </w:r>
+            <w:r>
+              <w:rPr>
+                <w:noProof/>
+                <w:lang w:eastAsia="de-DE"/>
+              </w:rPr>
+              <w:tab/>
+            </w:r>
+            <w:r>
+              <w:rPr>
+                <w:rStyle w:val="Hyperlink"/>
+                <w:noProof/>
+              </w:rPr>
+              <w:t>Offline Kartendarstellung</w:t>
+            </w:r>
+            <w:r>
+              <w:rPr>
+                <w:noProof/>
+                <w:webHidden/>
+              </w:rPr>
+              <w:tab/>
+            </w:r>
+            <w:r>
+              <w:rPr>
+                <w:noProof/>
+                <w:webHidden/>
+              </w:rPr>
+              <w:fldChar w:fldCharType="begin"/>
+            </w:r>
+            <w:r>
+              <w:rPr>
+                <w:noProof/>
+                <w:webHidden/>
+              </w:rPr>
+              <w:instrText xml:space="preserve"> PAGEREF _Toc389027417 \h </w:instrText>
+            </w:r>
+            <w:r>
+              <w:rPr>
+                <w:noProof/>
+                <w:webHidden/>
+              </w:rPr>
+            </w:r>
+            <w:r>
+              <w:rPr>
+                <w:noProof/>
+                <w:webHidden/>
+              </w:rPr>
+              <w:fldChar w:fldCharType="separate"/>
+            </w:r>
+            <w:r>
+              <w:rPr>
+                <w:noProof/>
+                <w:webHidden/>
+              </w:rPr>
+              <w:t>3</w:t>
+            </w:r>
+            <w:r>
+              <w:rPr>
+                <w:noProof/>
+                <w:webHidden/>
+              </w:rPr>
+              <w:fldChar w:fldCharType="end"/>
+            </w:r>
+          </w:hyperlink>
+        </w:p>
+        <w:p>
+          <w:pPr>
+            <w:rPr>
+              <w:b/>
+              <w:bCs/>
+            </w:rPr>
+          </w:pPr>
+          <w:r>
+            <w:rPr>
+              <w:b/>
+              <w:bCs/>
+            </w:rPr>
+            <w:fldChar w:fldCharType="end"/>
+          </w:r>
+        </w:p>
+      </w:sdtContent>
+    </w:sdt>
+    <w:p>
+      <w:r>
+        <w:br w:type="page"/>
+      </w:r>
     </w:p>
     <w:p>
       <w:pPr>
         <w:pStyle w:val="berschrift1"/>
       </w:pPr>
-      <w:r>
+      <w:bookmarkStart w:id="1" w:name="_Toc389027414"/>
+      <w:r>
+        <w:lastRenderedPageBreak/>
         <w:t>Einleitung</w:t>
       </w:r>
+      <w:bookmarkEnd w:id="1"/>
     </w:p>
     <w:p>
       <w:r>
         <w:t xml:space="preserve">Die App Großstadtjungle² (sprich: </w:t>
       </w:r>
+      <w:proofErr w:type="spellStart"/>
       <w:r>
         <w:rPr>
           <w:i/>
         </w:rPr>
-        <w:t>Großstadtjungle im Quadrat</w:t>
-      </w:r>
-      <w:r>
-        <w:t>) wird für mehrere mobile Plattformen entwickelt. Vorerst ist geplant sie für Windows Phone 7 und 8 erscheinen zu lassen sowie für Android ab Version 2.3. Zur Umsetzung greifen wir auf verschiedene Software und Tools zurück, welche hier näher beschrieben werden sollen um die Umsetzung der Ziele zu erreichen. Vor allen Dingen werden PhoneGap 3.4 sowie Leaflet.js 0.7 genutzt. Ers</w:t>
+        <w:t>Großstadtjungle</w:t>
+      </w:r>
+      <w:proofErr w:type="spellEnd"/>
+      <w:r>
+        <w:rPr>
+          <w:i/>
+        </w:rPr>
+        <w:t xml:space="preserve"> im Quadrat</w:t>
+      </w:r>
+      <w:r>
+        <w:t xml:space="preserve">) wird für mehrere mobile Plattformen entwickelt. Vorerst ist geplant sie für Windows Phone 7 und 8 erscheinen zu lassen sowie für Android ab Version 2.3. Zur Umsetzung greifen wir auf verschiedene Software und Tools zurück, welche hier näher beschrieben werden sollen um die Umsetzung der Ziele zu erreichen. Vor allen Dingen werden </w:t>
+      </w:r>
+      <w:proofErr w:type="spellStart"/>
+      <w:r>
+        <w:t>PhoneGap</w:t>
+      </w:r>
+      <w:proofErr w:type="spellEnd"/>
+      <w:r>
+        <w:t xml:space="preserve"> 3.4 sowie Leaflet.js 0.7 genutzt. Ers</w:t>
       </w:r>
       <w:r>
         <w:t>teres ermöglicht eine vereinfachte Entwicklung für beide mobile Plattformen und Leaflet.js bietet einerseits einen gute Verwendung von Karten auf mobilen Geräten und andererseits umfangreiche Möglichkeiten Karten zu manipulieren.</w:t>
@@ -49,117 +513,201 @@
       <w:pPr>
         <w:pStyle w:val="berschrift1"/>
       </w:pPr>
+      <w:bookmarkStart w:id="2" w:name="_Toc389027415"/>
       <w:r>
         <w:t>Software</w:t>
       </w:r>
+      <w:bookmarkEnd w:id="2"/>
     </w:p>
     <w:p>
       <w:pPr>
         <w:pStyle w:val="berschrift2"/>
       </w:pPr>
-      <w:r>
-        <w:t>Appentwicklung mit PhoneGap</w:t>
-      </w:r>
+      <w:bookmarkStart w:id="3" w:name="_Toc389027416"/>
+      <w:proofErr w:type="spellStart"/>
+      <w:r>
+        <w:t>Appentwicklung</w:t>
+      </w:r>
+      <w:proofErr w:type="spellEnd"/>
+      <w:r>
+        <w:t xml:space="preserve"> mit </w:t>
+      </w:r>
+      <w:proofErr w:type="spellStart"/>
+      <w:r>
+        <w:t>PhoneGap</w:t>
+      </w:r>
+      <w:bookmarkEnd w:id="3"/>
+      <w:proofErr w:type="spellEnd"/>
     </w:p>
     <w:p>
       <w:r>
-        <w:t>Wie in der Einleitung genannt soll die Applikation auf mehreren mobilen Plattformen laufen und dafür wird PhoneGap 3.4 zum Einsatz kommen</w:t>
-      </w:r>
-      <w:r>
-        <w:t xml:space="preserve">. Es ist gestartet als ein privates OpenSource Projekt welches unter der </w:t>
-      </w:r>
-      <w:r>
-        <w:t xml:space="preserve">Apache Software Foundation </w:t>
-      </w:r>
-      <w:bookmarkStart w:id="0" w:name="_GoBack"/>
-      <w:bookmarkEnd w:id="0"/>
-      <w:r>
-        <w:t>Lizenz veröffentlicht wurde. Mittlerweile jedoch gehört PhoneGap Adobe, aber ist weiterhin OpenSource.</w:t>
+        <w:t xml:space="preserve">Wie in der Einleitung genannt soll die Applikation auf mehreren mobilen Plattformen laufen und dafür wird </w:t>
+      </w:r>
+      <w:proofErr w:type="spellStart"/>
+      <w:r>
+        <w:t>PhoneGap</w:t>
+      </w:r>
+      <w:proofErr w:type="spellEnd"/>
+      <w:r>
+        <w:t xml:space="preserve"> 3.4 zum Einsatz kommen. Es ist gestartet als ein privates </w:t>
+      </w:r>
+      <w:proofErr w:type="spellStart"/>
+      <w:r>
+        <w:t>OpenSource</w:t>
+      </w:r>
+      <w:proofErr w:type="spellEnd"/>
+      <w:r>
+        <w:t xml:space="preserve"> Projekt welches unter der Apache Software </w:t>
+      </w:r>
+      <w:proofErr w:type="spellStart"/>
+      <w:r>
+        <w:t>Foundation</w:t>
+      </w:r>
+      <w:proofErr w:type="spellEnd"/>
+      <w:r>
+        <w:t xml:space="preserve"> Lizenz veröffentlicht wurde. Mittlerweile jedoch gehört </w:t>
+      </w:r>
+      <w:proofErr w:type="spellStart"/>
+      <w:r>
+        <w:t>PhoneGap</w:t>
+      </w:r>
+      <w:proofErr w:type="spellEnd"/>
+      <w:r>
+        <w:t xml:space="preserve"> Adobe, aber ist weiterhin </w:t>
+      </w:r>
+      <w:proofErr w:type="spellStart"/>
+      <w:r>
+        <w:t>OpenSource</w:t>
+      </w:r>
+      <w:proofErr w:type="spellEnd"/>
+      <w:r>
+        <w:t>.</w:t>
       </w:r>
     </w:p>
     <w:p>
-      <w:r>
-        <w:t xml:space="preserve">PhonGap selber ist nicht viel mehr als ein kleiner Browser, welcher </w:t>
-      </w:r>
-      <w:r>
-        <w:t xml:space="preserve">ohne Adresszeile, Navigation oder anderen AddOns kommt. </w:t>
-      </w:r>
-      <w:r>
-        <w:t xml:space="preserve">Somit </w:t>
-      </w:r>
-    </w:p>
-    <w:p/>
-    <w:p/>
-    <w:p>
-      <w:pPr>
-        <w:pStyle w:val="Listenabsatz"/>
-        <w:numPr>
-          <w:ilvl w:val="0"/>
-          <w:numId w:val="1"/>
-        </w:numPr>
-      </w:pPr>
-      <w:r>
-        <w:t>PhoneGap 3.4</w:t>
+      <w:proofErr w:type="spellStart"/>
+      <w:r>
+        <w:t>PhoneGap</w:t>
+      </w:r>
+      <w:proofErr w:type="spellEnd"/>
+      <w:r>
+        <w:t xml:space="preserve"> selber ist nicht viel mehr als ein kleiner Browser, welcher ohne Adresszeile, Navigation oder anderen </w:t>
+      </w:r>
+      <w:proofErr w:type="spellStart"/>
+      <w:r>
+        <w:t>AddOns</w:t>
+      </w:r>
+      <w:proofErr w:type="spellEnd"/>
+      <w:r>
+        <w:t xml:space="preserve"> kommt und unter anderem auf den genannten Betriebssystemen läuft. Deshalb werden Applikationen, die mit </w:t>
+      </w:r>
+      <w:proofErr w:type="spellStart"/>
+      <w:r>
+        <w:t>PhoneGap</w:t>
+      </w:r>
+      <w:proofErr w:type="spellEnd"/>
+      <w:r>
+        <w:t xml:space="preserve"> realisiert werden in HTML5 programmiert.  Letztendlich wird also einfach eine mobile Webseite programmiert, aber auf Grund von </w:t>
+      </w:r>
+      <w:proofErr w:type="spellStart"/>
+      <w:r>
+        <w:t>PhoneGap</w:t>
+      </w:r>
+      <w:proofErr w:type="spellEnd"/>
+      <w:r>
+        <w:t xml:space="preserve"> kann sichergestellt werden, dass die Seite immer gleich aussieht und auch gleich funktioniert.</w:t>
       </w:r>
     </w:p>
     <w:p>
-      <w:pPr>
-        <w:pStyle w:val="Listenabsatz"/>
-        <w:numPr>
-          <w:ilvl w:val="0"/>
-          <w:numId w:val="1"/>
-        </w:numPr>
-      </w:pPr>
-      <w:r>
-        <w:t>jQuery (Mobile)</w:t>
+      <w:r>
+        <w:t xml:space="preserve">Mit </w:t>
+      </w:r>
+      <w:proofErr w:type="spellStart"/>
+      <w:r>
+        <w:t>PhoneGap</w:t>
+      </w:r>
+      <w:proofErr w:type="spellEnd"/>
+      <w:r>
+        <w:t xml:space="preserve"> kommt gleichzeitig auch Cordova.js. Das ist eine JavaScript Bibliothek, die den Zugriff auf die Funktionen des Gerätes ermöglicht, wie GPS-Daten, Kamera oder auch Speicherzugriff. Dadurch bietet </w:t>
+      </w:r>
+      <w:proofErr w:type="spellStart"/>
+      <w:r>
+        <w:t>PhoneGap</w:t>
+      </w:r>
+      <w:proofErr w:type="spellEnd"/>
+      <w:r>
+        <w:t xml:space="preserve"> im Gesamtpaket eine ideale Möglichkeit um Applikation, bei denen die Performance nicht an erster Stelle steht, für mehrere Plattformen gleichzeitig zu entwickeln.</w:t>
       </w:r>
     </w:p>
     <w:p>
-      <w:pPr>
-        <w:pStyle w:val="Listenabsatz"/>
-        <w:numPr>
-          <w:ilvl w:val="0"/>
-          <w:numId w:val="1"/>
-        </w:numPr>
-      </w:pPr>
-      <w:r>
-        <w:t>Leaflet.js 0.7</w:t>
+      <w:r>
+        <w:t xml:space="preserve">Zum Schluss wird </w:t>
+      </w:r>
+      <w:proofErr w:type="spellStart"/>
+      <w:r>
+        <w:t>jQuery</w:t>
+      </w:r>
+      <w:proofErr w:type="spellEnd"/>
+      <w:r>
+        <w:t xml:space="preserve"> Mobile zum Einsatz kommen, um den Zugriff auf das DOM zu erleichtern und auch gewisse Styles direkt nutzen zu können. Damit ist eine generelle Vereinfachung bei der Entwicklung der Applikation möglich, die sich zum Großteil nur um die Funktion und nichts anderes kümmern muss.</w:t>
       </w:r>
     </w:p>
     <w:p>
       <w:pPr>
-        <w:pStyle w:val="Listenabsatz"/>
+        <w:pStyle w:val="berschrift2"/>
         <w:numPr>
-          <w:ilvl w:val="0"/>
-          <w:numId w:val="1"/>
+          <w:ilvl w:val="1"/>
+          <w:numId w:val="12"/>
         </w:numPr>
-      </w:pPr>
-      <w:r>
-        <w:t>Mobile Atlas Creator 1.9.16 (MOBAC)</w:t>
-      </w:r>
+        <w:suppressAutoHyphens/>
+      </w:pPr>
+      <w:bookmarkStart w:id="4" w:name="_Toc389027417"/>
+      <w:r>
+        <w:t>Offline Kartendarstellung</w:t>
+      </w:r>
+      <w:bookmarkEnd w:id="4"/>
     </w:p>
     <w:p>
       <w:pPr>
-        <w:pStyle w:val="Listenabsatz"/>
-        <w:numPr>
-          <w:ilvl w:val="0"/>
-          <w:numId w:val="1"/>
-        </w:numPr>
-      </w:pPr>
-      <w:r>
-        <w:t>Android 2.3+</w:t>
+        <w:pStyle w:val="Textkrper"/>
+      </w:pPr>
+      <w:r>
+        <w:t xml:space="preserve">Da die Applikation nur die Stadtkarte von Mannheim benötigt, soll keine Onlineverbindung nötig sein, um die Stadt erkunden zu können. Um trotzdem eine vollwertige Karte mit Koordinaten und Zoom-stufen möglich zu machen, wird der benötigte Kartenausschnitt von Mannheim mit dem Open Source Tool „Mobile Atlas </w:t>
+      </w:r>
+      <w:proofErr w:type="spellStart"/>
+      <w:r>
+        <w:t>Creator</w:t>
+      </w:r>
+      <w:proofErr w:type="spellEnd"/>
+      <w:r>
+        <w:t xml:space="preserve">“(MOBAC), in der aktuellen Version 1.9.16, erstellt. So greift MOBAC auf </w:t>
+      </w:r>
+      <w:proofErr w:type="spellStart"/>
+      <w:r>
+        <w:t>OpenStreetmap</w:t>
+      </w:r>
+      <w:proofErr w:type="spellEnd"/>
+      <w:r>
+        <w:t xml:space="preserve"> zurück und erstellt dann eine Datei, die genau das abbildet, was auch online zu sehen ist und gleichzeitig auch die Koordinaten für die jeweiligen Punkte speichert um nachher sowohl den neuen Besuchspunkt, als auch den aktuellen Standort, zuverlässig anzeigen zu können.</w:t>
       </w:r>
     </w:p>
     <w:p>
       <w:pPr>
-        <w:pStyle w:val="Listenabsatz"/>
-        <w:numPr>
-          <w:ilvl w:val="0"/>
-          <w:numId w:val="1"/>
-        </w:numPr>
-      </w:pPr>
-      <w:r>
-        <w:t>Windows Phone 7 und 8</w:t>
+        <w:pStyle w:val="Textkrper"/>
+      </w:pPr>
+      <w:r>
+        <w:t xml:space="preserve">Um die genannten Punkte anzuzeigen gibt es auch wieder eine JavaScript Bibliothek, die eine ziemlich umfangreiche Kartenmanipulation möglich macht. Wir setzen dabei auf Leaflet.js 0.7, welches neben eine </w:t>
+      </w:r>
+      <w:proofErr w:type="gramStart"/>
+      <w:r>
+        <w:t>umfangreichen</w:t>
+      </w:r>
+      <w:proofErr w:type="gramEnd"/>
+      <w:r>
+        <w:t xml:space="preserve"> Kartenmanipulation, auch eine für mobile Geräte </w:t>
+      </w:r>
+      <w:r>
+        <w:t>optimierte Navigation anbietet.</w:t>
       </w:r>
     </w:p>
     <w:sectPr>
@@ -175,6 +723,119 @@
 <file path=word/numbering.xml><?xml version="1.0" encoding="utf-8"?>
 <w:numbering xmlns:wpc="http://schemas.microsoft.com/office/word/2010/wordprocessingCanvas" xmlns:mc="http://schemas.openxmlformats.org/markup-compatibility/2006" xmlns:o="urn:schemas-microsoft-com:office:office" xmlns:r="http://schemas.openxmlformats.org/officeDocument/2006/relationships" xmlns:m="http://schemas.openxmlformats.org/officeDocument/2006/math" xmlns:v="urn:schemas-microsoft-com:vml" xmlns:wp14="http://schemas.microsoft.com/office/word/2010/wordprocessingDrawing" xmlns:wp="http://schemas.openxmlformats.org/drawingml/2006/wordprocessingDrawing" xmlns:w10="urn:schemas-microsoft-com:office:word" xmlns:w="http://schemas.openxmlformats.org/wordprocessingml/2006/main" xmlns:w14="http://schemas.microsoft.com/office/word/2010/wordml" xmlns:w15="http://schemas.microsoft.com/office/word/2012/wordml" xmlns:wpg="http://schemas.microsoft.com/office/word/2010/wordprocessingGroup" xmlns:wpi="http://schemas.microsoft.com/office/word/2010/wordprocessingInk" xmlns:wne="http://schemas.microsoft.com/office/word/2006/wordml" xmlns:wps="http://schemas.microsoft.com/office/word/2010/wordprocessingShape" mc:Ignorable="w14 w15 wp14">
   <w:abstractNum w:abstractNumId="0">
+    <w:nsid w:val="00000001"/>
+    <w:multiLevelType w:val="multilevel"/>
+    <w:tmpl w:val="00000001"/>
+    <w:lvl w:ilvl="0">
+      <w:start w:val="1"/>
+      <w:numFmt w:val="decimal"/>
+      <w:lvlText w:val="%1"/>
+      <w:lvlJc w:val="left"/>
+      <w:pPr>
+        <w:tabs>
+          <w:tab w:val="num" w:pos="0"/>
+        </w:tabs>
+        <w:ind w:left="432" w:hanging="432"/>
+      </w:pPr>
+    </w:lvl>
+    <w:lvl w:ilvl="1">
+      <w:start w:val="1"/>
+      <w:numFmt w:val="decimal"/>
+      <w:lvlText w:val="%1.%2"/>
+      <w:lvlJc w:val="left"/>
+      <w:pPr>
+        <w:tabs>
+          <w:tab w:val="num" w:pos="0"/>
+        </w:tabs>
+        <w:ind w:left="576" w:hanging="576"/>
+      </w:pPr>
+    </w:lvl>
+    <w:lvl w:ilvl="2">
+      <w:start w:val="1"/>
+      <w:numFmt w:val="decimal"/>
+      <w:lvlText w:val="%1.%2.%3"/>
+      <w:lvlJc w:val="left"/>
+      <w:pPr>
+        <w:tabs>
+          <w:tab w:val="num" w:pos="0"/>
+        </w:tabs>
+        <w:ind w:left="720" w:hanging="720"/>
+      </w:pPr>
+    </w:lvl>
+    <w:lvl w:ilvl="3">
+      <w:start w:val="1"/>
+      <w:numFmt w:val="decimal"/>
+      <w:lvlText w:val="%1.%2.%3.%4"/>
+      <w:lvlJc w:val="left"/>
+      <w:pPr>
+        <w:tabs>
+          <w:tab w:val="num" w:pos="0"/>
+        </w:tabs>
+        <w:ind w:left="864" w:hanging="864"/>
+      </w:pPr>
+    </w:lvl>
+    <w:lvl w:ilvl="4">
+      <w:start w:val="1"/>
+      <w:numFmt w:val="decimal"/>
+      <w:lvlText w:val="%1.%2.%3.%4.%5"/>
+      <w:lvlJc w:val="left"/>
+      <w:pPr>
+        <w:tabs>
+          <w:tab w:val="num" w:pos="0"/>
+        </w:tabs>
+        <w:ind w:left="1008" w:hanging="1008"/>
+      </w:pPr>
+    </w:lvl>
+    <w:lvl w:ilvl="5">
+      <w:start w:val="1"/>
+      <w:numFmt w:val="decimal"/>
+      <w:lvlText w:val="%1.%2.%3.%4.%5.%6"/>
+      <w:lvlJc w:val="left"/>
+      <w:pPr>
+        <w:tabs>
+          <w:tab w:val="num" w:pos="0"/>
+        </w:tabs>
+        <w:ind w:left="1152" w:hanging="1152"/>
+      </w:pPr>
+    </w:lvl>
+    <w:lvl w:ilvl="6">
+      <w:start w:val="1"/>
+      <w:numFmt w:val="decimal"/>
+      <w:lvlText w:val="%1.%2.%3.%4.%5.%6.%7"/>
+      <w:lvlJc w:val="left"/>
+      <w:pPr>
+        <w:tabs>
+          <w:tab w:val="num" w:pos="0"/>
+        </w:tabs>
+        <w:ind w:left="1296" w:hanging="1296"/>
+      </w:pPr>
+    </w:lvl>
+    <w:lvl w:ilvl="7">
+      <w:start w:val="1"/>
+      <w:numFmt w:val="decimal"/>
+      <w:lvlText w:val="%1.%2.%3.%4.%5.%6.%7.%8"/>
+      <w:lvlJc w:val="left"/>
+      <w:pPr>
+        <w:tabs>
+          <w:tab w:val="num" w:pos="0"/>
+        </w:tabs>
+        <w:ind w:left="1440" w:hanging="1440"/>
+      </w:pPr>
+    </w:lvl>
+    <w:lvl w:ilvl="8">
+      <w:start w:val="1"/>
+      <w:numFmt w:val="decimal"/>
+      <w:lvlText w:val="%1.%2.%3.%4.%5.%6.%7.%8.%9"/>
+      <w:lvlJc w:val="left"/>
+      <w:pPr>
+        <w:tabs>
+          <w:tab w:val="num" w:pos="0"/>
+        </w:tabs>
+        <w:ind w:left="1584" w:hanging="1584"/>
+      </w:pPr>
+    </w:lvl>
+  </w:abstractNum>
+  <w:abstractNum w:abstractNumId="1">
     <w:nsid w:val="1482775B"/>
     <w:multiLevelType w:val="multilevel"/>
     <w:tmpl w:val="BE8A6150"/>
@@ -269,7 +930,7 @@
       </w:pPr>
     </w:lvl>
   </w:abstractNum>
-  <w:abstractNum w:abstractNumId="1">
+  <w:abstractNum w:abstractNumId="2">
     <w:nsid w:val="5DF375C3"/>
     <w:multiLevelType w:val="hybridMultilevel"/>
     <w:tmpl w:val="75C238BE"/>
@@ -382,36 +1043,39 @@
     </w:lvl>
   </w:abstractNum>
   <w:num w:numId="1">
+    <w:abstractNumId w:val="2"/>
+  </w:num>
+  <w:num w:numId="2">
     <w:abstractNumId w:val="1"/>
   </w:num>
-  <w:num w:numId="2">
-    <w:abstractNumId w:val="0"/>
-  </w:num>
   <w:num w:numId="3">
-    <w:abstractNumId w:val="0"/>
+    <w:abstractNumId w:val="1"/>
   </w:num>
   <w:num w:numId="4">
-    <w:abstractNumId w:val="0"/>
+    <w:abstractNumId w:val="1"/>
   </w:num>
   <w:num w:numId="5">
-    <w:abstractNumId w:val="0"/>
+    <w:abstractNumId w:val="1"/>
   </w:num>
   <w:num w:numId="6">
-    <w:abstractNumId w:val="0"/>
+    <w:abstractNumId w:val="1"/>
   </w:num>
   <w:num w:numId="7">
-    <w:abstractNumId w:val="0"/>
+    <w:abstractNumId w:val="1"/>
   </w:num>
   <w:num w:numId="8">
-    <w:abstractNumId w:val="0"/>
+    <w:abstractNumId w:val="1"/>
   </w:num>
   <w:num w:numId="9">
-    <w:abstractNumId w:val="0"/>
+    <w:abstractNumId w:val="1"/>
   </w:num>
   <w:num w:numId="10">
-    <w:abstractNumId w:val="0"/>
+    <w:abstractNumId w:val="1"/>
   </w:num>
   <w:num w:numId="11">
+    <w:abstractNumId w:val="1"/>
+  </w:num>
+  <w:num w:numId="12">
     <w:abstractNumId w:val="0"/>
   </w:num>
 </w:numbering>
@@ -501,7 +1165,7 @@
     <w:lsdException w:name="Closing" w:semiHidden="1" w:unhideWhenUsed="1"/>
     <w:lsdException w:name="Signature" w:semiHidden="1" w:unhideWhenUsed="1"/>
     <w:lsdException w:name="Default Paragraph Font" w:semiHidden="1" w:uiPriority="1" w:unhideWhenUsed="1"/>
-    <w:lsdException w:name="Body Text" w:semiHidden="1" w:unhideWhenUsed="1"/>
+    <w:lsdException w:name="Body Text" w:semiHidden="1" w:uiPriority="0" w:unhideWhenUsed="1"/>
     <w:lsdException w:name="Body Text Indent" w:semiHidden="1" w:unhideWhenUsed="1"/>
     <w:lsdException w:name="List Continue" w:semiHidden="1" w:unhideWhenUsed="1"/>
     <w:lsdException w:name="List Continue 2" w:semiHidden="1" w:unhideWhenUsed="1"/>
@@ -1478,13 +2142,74 @@
     <w:basedOn w:val="berschrift1"/>
     <w:next w:val="Standard"/>
     <w:uiPriority w:val="39"/>
-    <w:semiHidden/>
     <w:unhideWhenUsed/>
     <w:qFormat/>
     <w:rsid w:val="00717E87"/>
     <w:pPr>
       <w:outlineLvl w:val="9"/>
     </w:pPr>
+  </w:style>
+  <w:style w:type="paragraph" w:styleId="Textkrper">
+    <w:name w:val="Body Text"/>
+    <w:basedOn w:val="Standard"/>
+    <w:link w:val="TextkrperZchn"/>
+    <w:rsid w:val="00593165"/>
+    <w:pPr>
+      <w:suppressAutoHyphens/>
+      <w:spacing w:after="120"/>
+    </w:pPr>
+    <w:rPr>
+      <w:rFonts w:ascii="Calibri" w:eastAsia="SimSun" w:hAnsi="Calibri" w:cs="font330"/>
+      <w:kern w:val="1"/>
+      <w:lang w:eastAsia="ar-SA"/>
+    </w:rPr>
+  </w:style>
+  <w:style w:type="character" w:customStyle="1" w:styleId="TextkrperZchn">
+    <w:name w:val="Textkörper Zchn"/>
+    <w:basedOn w:val="Absatz-Standardschriftart"/>
+    <w:link w:val="Textkrper"/>
+    <w:rsid w:val="00593165"/>
+    <w:rPr>
+      <w:rFonts w:ascii="Calibri" w:eastAsia="SimSun" w:hAnsi="Calibri" w:cs="font330"/>
+      <w:kern w:val="1"/>
+      <w:lang w:eastAsia="ar-SA"/>
+    </w:rPr>
+  </w:style>
+  <w:style w:type="paragraph" w:styleId="Verzeichnis1">
+    <w:name w:val="toc 1"/>
+    <w:basedOn w:val="Standard"/>
+    <w:next w:val="Standard"/>
+    <w:autoRedefine/>
+    <w:uiPriority w:val="39"/>
+    <w:unhideWhenUsed/>
+    <w:rsid w:val="00593165"/>
+    <w:pPr>
+      <w:spacing w:after="100"/>
+    </w:pPr>
+  </w:style>
+  <w:style w:type="paragraph" w:styleId="Verzeichnis2">
+    <w:name w:val="toc 2"/>
+    <w:basedOn w:val="Standard"/>
+    <w:next w:val="Standard"/>
+    <w:autoRedefine/>
+    <w:uiPriority w:val="39"/>
+    <w:unhideWhenUsed/>
+    <w:rsid w:val="00593165"/>
+    <w:pPr>
+      <w:spacing w:after="100"/>
+      <w:ind w:left="220"/>
+    </w:pPr>
+  </w:style>
+  <w:style w:type="character" w:styleId="Hyperlink">
+    <w:name w:val="Hyperlink"/>
+    <w:basedOn w:val="Absatz-Standardschriftart"/>
+    <w:uiPriority w:val="99"/>
+    <w:unhideWhenUsed/>
+    <w:rsid w:val="00593165"/>
+    <w:rPr>
+      <w:color w:val="0563C1" w:themeColor="hyperlink"/>
+      <w:u w:val="single"/>
+    </w:rPr>
   </w:style>
 </w:styles>
 </file>
@@ -1755,7 +2480,7 @@
 </file>
 
 <file path=customXml/itemProps1.xml><?xml version="1.0" encoding="utf-8"?>
-<ds:datastoreItem xmlns:ds="http://schemas.openxmlformats.org/officeDocument/2006/customXml" ds:itemID="{61410445-9D8F-4CBB-A394-3EB07ED49E9C}">
+<ds:datastoreItem xmlns:ds="http://schemas.openxmlformats.org/officeDocument/2006/customXml" ds:itemID="{26D5E6ED-9FBD-4B25-BE14-2741440D55ED}">
   <ds:schemaRefs>
     <ds:schemaRef ds:uri="http://schemas.openxmlformats.org/officeDocument/2006/bibliography"/>
   </ds:schemaRefs>

</xml_diff>